<commit_message>
[term paper] update article and make presentation
</commit_message>
<xml_diff>
--- a/term_paper/topic_overview.docx
+++ b/term_paper/topic_overview.docx
@@ -1,6 +1,6 @@
 
 <file path=word/document.xml><?xml version="1.0" encoding="utf-8"?>
-<w:document xmlns:wpc="http://schemas.microsoft.com/office/word/2010/wordprocessingCanvas" xmlns:cx="http://schemas.microsoft.com/office/drawing/2014/chartex" xmlns:cx1="http://schemas.microsoft.com/office/drawing/2015/9/8/chartex" xmlns:cx2="http://schemas.microsoft.com/office/drawing/2015/10/21/chartex" xmlns:cx3="http://schemas.microsoft.com/office/drawing/2016/5/9/chartex" xmlns:cx4="http://schemas.microsoft.com/office/drawing/2016/5/10/chartex" xmlns:cx5="http://schemas.microsoft.com/office/drawing/2016/5/11/chartex" xmlns:cx6="http://schemas.microsoft.com/office/drawing/2016/5/12/chartex" xmlns:cx7="http://schemas.microsoft.com/office/drawing/2016/5/13/chartex" xmlns:cx8="http://schemas.microsoft.com/office/drawing/2016/5/14/chartex" xmlns:mc="http://schemas.openxmlformats.org/markup-compatibility/2006" xmlns:aink="http://schemas.microsoft.com/office/drawing/2016/ink" xmlns:am3d="http://schemas.microsoft.com/office/drawing/2017/model3d" xmlns:o="urn:schemas-microsoft-com:office:office" xmlns:r="http://schemas.openxmlformats.org/officeDocument/2006/relationships" xmlns:m="http://schemas.openxmlformats.org/officeDocument/2006/math" xmlns:v="urn:schemas-microsoft-com:vml" xmlns:wp14="http://schemas.microsoft.com/office/word/2010/wordprocessingDrawing" xmlns:wp="http://schemas.openxmlformats.org/drawingml/2006/wordprocessingDrawing" xmlns:w10="urn:schemas-microsoft-com:office:word" xmlns:w="http://schemas.openxmlformats.org/wordprocessingml/2006/main" xmlns:w14="http://schemas.microsoft.com/office/word/2010/wordml" xmlns:w15="http://schemas.microsoft.com/office/word/2012/wordml" xmlns:w16cex="http://schemas.microsoft.com/office/word/2018/wordml/cex" xmlns:w16cid="http://schemas.microsoft.com/office/word/2016/wordml/cid" xmlns:w16="http://schemas.microsoft.com/office/word/2018/wordml" xmlns:w16se="http://schemas.microsoft.com/office/word/2015/wordml/symex" xmlns:wpg="http://schemas.microsoft.com/office/word/2010/wordprocessingGroup" xmlns:wpi="http://schemas.microsoft.com/office/word/2010/wordprocessingInk" xmlns:wne="http://schemas.microsoft.com/office/word/2006/wordml" xmlns:wps="http://schemas.microsoft.com/office/word/2010/wordprocessingShape" mc:Ignorable="w14 w15 w16se w16cid w16 w16cex wp14">
+<w:document xmlns:wpc="http://schemas.microsoft.com/office/word/2010/wordprocessingCanvas" xmlns:cx="http://schemas.microsoft.com/office/drawing/2014/chartex" xmlns:mc="http://schemas.openxmlformats.org/markup-compatibility/2006" xmlns:o="urn:schemas-microsoft-com:office:office" xmlns:r="http://schemas.openxmlformats.org/officeDocument/2006/relationships" xmlns:m="http://schemas.openxmlformats.org/officeDocument/2006/math" xmlns:v="urn:schemas-microsoft-com:vml" xmlns:wp14="http://schemas.microsoft.com/office/word/2010/wordprocessingDrawing" xmlns:wp="http://schemas.openxmlformats.org/drawingml/2006/wordprocessingDrawing" xmlns:w10="urn:schemas-microsoft-com:office:word" xmlns:w="http://schemas.openxmlformats.org/wordprocessingml/2006/main" xmlns:w14="http://schemas.microsoft.com/office/word/2010/wordml" xmlns:w15="http://schemas.microsoft.com/office/word/2012/wordml" xmlns:w16se="http://schemas.microsoft.com/office/word/2015/wordml/symex" xmlns:wpg="http://schemas.microsoft.com/office/word/2010/wordprocessingGroup" xmlns:wpi="http://schemas.microsoft.com/office/word/2010/wordprocessingInk" xmlns:wne="http://schemas.microsoft.com/office/word/2006/wordml" xmlns:wps="http://schemas.microsoft.com/office/word/2010/wordprocessingShape" mc:Ignorable="w14 w15 w16se wp14">
   <w:body>
     <w:p>
       <w:pPr>
@@ -97,7 +97,25 @@
           <w:sz w:val="24"/>
           <w:szCs w:val="24"/>
         </w:rPr>
-        <w:t xml:space="preserve">As the need for estimates of small areas defined by social, demographic, and geographic variables increases, so to does the need for methods overcoming the difficulties of small area estimations. Due to unreliability </w:t>
+        <w:t>As the need for estimates of small areas defined by social, demographic, and geographic variables increases, so t</w:t>
+      </w:r>
+      <w:r>
+        <w:rPr>
+          <w:rFonts w:ascii="Times New Roman" w:hAnsi="Times New Roman" w:cs="Times New Roman"/>
+          <w:sz w:val="24"/>
+          <w:szCs w:val="24"/>
+        </w:rPr>
+        <w:t>o</w:t>
+      </w:r>
+      <w:bookmarkStart w:id="0" w:name="_GoBack"/>
+      <w:bookmarkEnd w:id="0"/>
+      <w:r>
+        <w:rPr>
+          <w:rFonts w:ascii="Times New Roman" w:hAnsi="Times New Roman" w:cs="Times New Roman"/>
+          <w:sz w:val="24"/>
+          <w:szCs w:val="24"/>
+        </w:rPr>
+        <w:t xml:space="preserve">o does the need for methods overcoming the difficulties of small area estimations. Due to unreliability </w:t>
       </w:r>
       <w:r>
         <w:rPr>
@@ -314,7 +332,7 @@
 </file>
 
 <file path=word/styles.xml><?xml version="1.0" encoding="utf-8"?>
-<w:styles xmlns:mc="http://schemas.openxmlformats.org/markup-compatibility/2006" xmlns:r="http://schemas.openxmlformats.org/officeDocument/2006/relationships" xmlns:w="http://schemas.openxmlformats.org/wordprocessingml/2006/main" xmlns:w14="http://schemas.microsoft.com/office/word/2010/wordml" xmlns:w15="http://schemas.microsoft.com/office/word/2012/wordml" xmlns:w16cex="http://schemas.microsoft.com/office/word/2018/wordml/cex" xmlns:w16cid="http://schemas.microsoft.com/office/word/2016/wordml/cid" xmlns:w16="http://schemas.microsoft.com/office/word/2018/wordml" xmlns:w16se="http://schemas.microsoft.com/office/word/2015/wordml/symex" mc:Ignorable="w14 w15 w16se w16cid w16 w16cex">
+<w:styles xmlns:mc="http://schemas.openxmlformats.org/markup-compatibility/2006" xmlns:r="http://schemas.openxmlformats.org/officeDocument/2006/relationships" xmlns:w="http://schemas.openxmlformats.org/wordprocessingml/2006/main" xmlns:w14="http://schemas.microsoft.com/office/word/2010/wordml" xmlns:w15="http://schemas.microsoft.com/office/word/2012/wordml" xmlns:w16se="http://schemas.microsoft.com/office/word/2015/wordml/symex" mc:Ignorable="w14 w15 w16se">
   <w:docDefaults>
     <w:rPrDefault>
       <w:rPr>
@@ -330,7 +348,7 @@
       </w:pPr>
     </w:pPrDefault>
   </w:docDefaults>
-  <w:latentStyles w:defLockedState="0" w:defUIPriority="99" w:defSemiHidden="0" w:defUnhideWhenUsed="0" w:defQFormat="0" w:count="376">
+  <w:latentStyles w:defLockedState="0" w:defUIPriority="99" w:defSemiHidden="0" w:defUnhideWhenUsed="0" w:defQFormat="0" w:count="371">
     <w:lsdException w:name="Normal" w:uiPriority="0" w:qFormat="1"/>
     <w:lsdException w:name="heading 1" w:uiPriority="9" w:qFormat="1"/>
     <w:lsdException w:name="heading 2" w:semiHidden="1" w:uiPriority="9" w:unhideWhenUsed="1" w:qFormat="1"/>
@@ -702,11 +720,6 @@
     <w:lsdException w:name="List Table 5 Dark Accent 6" w:uiPriority="50"/>
     <w:lsdException w:name="List Table 6 Colorful Accent 6" w:uiPriority="51"/>
     <w:lsdException w:name="List Table 7 Colorful Accent 6" w:uiPriority="52"/>
-    <w:lsdException w:name="Mention" w:semiHidden="1" w:unhideWhenUsed="1"/>
-    <w:lsdException w:name="Smart Hyperlink" w:semiHidden="1" w:unhideWhenUsed="1"/>
-    <w:lsdException w:name="Hashtag" w:semiHidden="1" w:unhideWhenUsed="1"/>
-    <w:lsdException w:name="Unresolved Mention" w:semiHidden="1" w:unhideWhenUsed="1"/>
-    <w:lsdException w:name="Smart Link" w:semiHidden="1" w:unhideWhenUsed="1"/>
   </w:latentStyles>
   <w:style w:type="paragraph" w:default="1" w:styleId="Normal">
     <w:name w:val="Normal"/>

</xml_diff>